<commit_message>
lit review work through 2023
</commit_message>
<xml_diff>
--- a/Annotated Bibliography/Moody 2004 Structure of a social science collaboration network.docx
+++ b/Annotated Bibliography/Moody 2004 Structure of a social science collaboration network.docx
@@ -139,27 +139,7 @@
           <w:sz w:val="24"/>
           <w:szCs w:val="24"/>
         </w:rPr>
-        <w:t xml:space="preserve"> patterns. The paper outlines three key types of network structures: "</w:t>
-      </w:r>
-      <w:proofErr w:type="gramStart"/>
-      <w:r>
-        <w:rPr>
-          <w:rFonts w:cstheme="minorHAnsi"/>
-          <w:color w:val="000000" w:themeColor="text1"/>
-          <w:sz w:val="24"/>
-          <w:szCs w:val="24"/>
-        </w:rPr>
-        <w:t>Small-world</w:t>
-      </w:r>
-      <w:proofErr w:type="gramEnd"/>
-      <w:r>
-        <w:rPr>
-          <w:rFonts w:cstheme="minorHAnsi"/>
-          <w:color w:val="000000" w:themeColor="text1"/>
-          <w:sz w:val="24"/>
-          <w:szCs w:val="24"/>
-        </w:rPr>
-        <w:t>," "Cohesive Core," and "Star." In a "</w:t>
+        <w:t xml:space="preserve"> patterns. The paper outlines three key types of network structures: "Small-world," "Cohesive Core," and "Star." In a "</w:t>
       </w:r>
       <w:r>
         <w:rPr>
@@ -177,27 +157,7 @@
           <w:sz w:val="24"/>
           <w:szCs w:val="24"/>
         </w:rPr>
-        <w:t xml:space="preserve">" network, local clustering is high, but the average number of steps between actors is minimal. This </w:t>
-      </w:r>
-      <w:proofErr w:type="gramStart"/>
-      <w:r>
-        <w:rPr>
-          <w:rFonts w:cstheme="minorHAnsi"/>
-          <w:color w:val="000000" w:themeColor="text1"/>
-          <w:sz w:val="24"/>
-          <w:szCs w:val="24"/>
-        </w:rPr>
-        <w:t>is in contrast to</w:t>
-      </w:r>
-      <w:proofErr w:type="gramEnd"/>
-      <w:r>
-        <w:rPr>
-          <w:rFonts w:cstheme="minorHAnsi"/>
-          <w:color w:val="000000" w:themeColor="text1"/>
-          <w:sz w:val="24"/>
-          <w:szCs w:val="24"/>
-        </w:rPr>
-        <w:t xml:space="preserve"> a "Star" structure, where there is a significant inequality in collaborative offers, as a limited number of scientists or scholars receive </w:t>
+        <w:t xml:space="preserve">" network, local clustering is high, but the average number of steps between actors is minimal. This is in contrast to a "Star" structure, where there is a significant inequality in collaborative offers, as a limited number of scientists or scholars receive </w:t>
       </w:r>
       <w:r>
         <w:rPr>
@@ -367,27 +327,7 @@
           <w:sz w:val="24"/>
           <w:szCs w:val="24"/>
         </w:rPr>
-        <w:t xml:space="preserve"> may receive a disproportionate number of </w:t>
-      </w:r>
-      <w:proofErr w:type="gramStart"/>
-      <w:r>
-        <w:rPr>
-          <w:rFonts w:cstheme="minorHAnsi"/>
-          <w:color w:val="000000" w:themeColor="text1"/>
-          <w:sz w:val="24"/>
-          <w:szCs w:val="24"/>
-        </w:rPr>
-        <w:t>collaboration</w:t>
-      </w:r>
-      <w:proofErr w:type="gramEnd"/>
-      <w:r>
-        <w:rPr>
-          <w:rFonts w:cstheme="minorHAnsi"/>
-          <w:color w:val="000000" w:themeColor="text1"/>
-          <w:sz w:val="24"/>
-          <w:szCs w:val="24"/>
-        </w:rPr>
-        <w:t xml:space="preserve"> offers.</w:t>
+        <w:t xml:space="preserve"> may receive a disproportionate number of collaboration offers.</w:t>
       </w:r>
     </w:p>
     <w:p>
@@ -410,7 +350,7 @@
       </w:r>
       <w:r>
         <w:rPr>
-          <w:rFonts w:cstheme="minorHAnsi"/>
+          <w:rFonts w:asciiTheme="majorHAnsi" w:hAnsiTheme="majorHAnsi" w:cstheme="majorHAnsi"/>
           <w:color w:val="000000" w:themeColor="text1"/>
           <w:sz w:val="24"/>
           <w:szCs w:val="24"/>
@@ -433,16 +373,6 @@
           <w:sz w:val="24"/>
           <w:szCs w:val="24"/>
         </w:rPr>
-        <w:br/>
-      </w:r>
-      <w:r>
-        <w:rPr>
-          <w:rFonts w:asciiTheme="majorHAnsi" w:hAnsiTheme="majorHAnsi" w:cstheme="majorHAnsi"/>
-          <w:color w:val="000000" w:themeColor="text1"/>
-          <w:sz w:val="24"/>
-          <w:szCs w:val="24"/>
-        </w:rPr>
-        <w:lastRenderedPageBreak/>
         <w:br/>
       </w:r>
     </w:p>
@@ -1159,9 +1089,11 @@
   </w:compat>
   <w:rsids>
     <w:rsidRoot w:val="00512B44"/>
+    <w:rsid w:val="0009489C"/>
     <w:rsid w:val="000959BC"/>
     <w:rsid w:val="00512B44"/>
     <w:rsid w:val="006B2EB3"/>
+    <w:rsid w:val="00D33DE2"/>
     <w:rsid w:val="00D36297"/>
   </w:rsids>
   <m:mathPr>

</xml_diff>